<commit_message>
lab 1a - 1g
Minor edits
</commit_message>
<xml_diff>
--- a/unit_1/lab1a/lab1a.docx
+++ b/unit_1/lab1a/lab1a.docx
@@ -414,6 +414,33 @@
     </w:p>
     <w:p>
       <w:pPr>
+        <w:pStyle w:val="Compact"/>
+        <w:numPr>
+          <w:numId w:val="1007"/>
+          <w:ilvl w:val="1"/>
+        </w:numPr>
+      </w:pPr>
+      <w:r>
+        <w:t xml:space="preserve">To get back to the slides find and click on the</w:t>
+      </w:r>
+      <w:r>
+        <w:t xml:space="preserve"> </w:t>
+      </w:r>
+      <w:r>
+        <w:rPr>
+          <w:rStyle w:val="VerbatimChar"/>
+        </w:rPr>
+        <w:t xml:space="preserve">Viewer</w:t>
+      </w:r>
+      <w:r>
+        <w:t xml:space="preserve"> </w:t>
+      </w:r>
+      <w:r>
+        <w:t xml:space="preserve">tab.</w:t>
+      </w:r>
+    </w:p>
+    <w:p>
+      <w:pPr>
         <w:pStyle w:val="SourceCode"/>
       </w:pPr>
       <w:r>
@@ -437,42 +464,12 @@
       <w:pPr>
         <w:pStyle w:val="Compact"/>
         <w:numPr>
-          <w:numId w:val="1007"/>
+          <w:numId w:val="1008"/>
           <w:ilvl w:val="0"/>
         </w:numPr>
       </w:pPr>
       <w:r>
         <w:t xml:space="preserve">Data can be broken up into two parts.</w:t>
-      </w:r>
-    </w:p>
-    <w:p>
-      <w:pPr>
-        <w:pStyle w:val="Compact"/>
-        <w:numPr>
-          <w:numId w:val="1008"/>
-          <w:ilvl w:val="1"/>
-        </w:numPr>
-      </w:pPr>
-      <w:r>
-        <w:rPr>
-          <w:i/>
-        </w:rPr>
-        <w:t xml:space="preserve">Observations</w:t>
-      </w:r>
-    </w:p>
-    <w:p>
-      <w:pPr>
-        <w:pStyle w:val="Compact"/>
-        <w:numPr>
-          <w:numId w:val="1008"/>
-          <w:ilvl w:val="1"/>
-        </w:numPr>
-      </w:pPr>
-      <w:r>
-        <w:rPr>
-          <w:i/>
-        </w:rPr>
-        <w:t xml:space="preserve">Variables</w:t>
       </w:r>
     </w:p>
     <w:p>
@@ -489,42 +486,6 @@
         </w:rPr>
         <w:t xml:space="preserve">Observations</w:t>
       </w:r>
-      <w:r>
-        <w:t xml:space="preserve"> </w:t>
-      </w:r>
-      <w:r>
-        <w:t xml:space="preserve">are the</w:t>
-      </w:r>
-      <w:r>
-        <w:t xml:space="preserve"> </w:t>
-      </w:r>
-      <w:r>
-        <w:rPr>
-          <w:i/>
-        </w:rPr>
-        <w:t xml:space="preserve">who</w:t>
-      </w:r>
-      <w:r>
-        <w:t xml:space="preserve"> </w:t>
-      </w:r>
-      <w:r>
-        <w:t xml:space="preserve">or</w:t>
-      </w:r>
-      <w:r>
-        <w:t xml:space="preserve"> </w:t>
-      </w:r>
-      <w:r>
-        <w:rPr>
-          <w:i/>
-        </w:rPr>
-        <w:t xml:space="preserve">what</w:t>
-      </w:r>
-      <w:r>
-        <w:t xml:space="preserve"> </w:t>
-      </w:r>
-      <w:r>
-        <w:t xml:space="preserve">we are collecting data from/about.</w:t>
-      </w:r>
     </w:p>
     <w:p>
       <w:pPr>
@@ -540,51 +501,6 @@
         </w:rPr>
         <w:t xml:space="preserve">Variables</w:t>
       </w:r>
-      <w:r>
-        <w:t xml:space="preserve"> </w:t>
-      </w:r>
-      <w:r>
-        <w:t xml:space="preserve">are the measurements or characteristics about our</w:t>
-      </w:r>
-      <w:r>
-        <w:t xml:space="preserve"> </w:t>
-      </w:r>
-      <w:r>
-        <w:rPr>
-          <w:i/>
-        </w:rPr>
-        <w:t xml:space="preserve">observations</w:t>
-      </w:r>
-      <w:r>
-        <w:t xml:space="preserve">.</w:t>
-      </w:r>
-    </w:p>
-    <w:p>
-      <w:pPr>
-        <w:pStyle w:val="Compact"/>
-        <w:numPr>
-          <w:numId w:val="1007"/>
-          <w:ilvl w:val="0"/>
-        </w:numPr>
-      </w:pPr>
-      <w:r>
-        <w:t xml:space="preserve">If need be, re-type the command you used to</w:t>
-      </w:r>
-      <w:r>
-        <w:t xml:space="preserve"> </w:t>
-      </w:r>
-      <w:r>
-        <w:rPr>
-          <w:rStyle w:val="VerbatimChar"/>
-        </w:rPr>
-        <w:t xml:space="preserve">View</w:t>
-      </w:r>
-      <w:r>
-        <w:t xml:space="preserve"> </w:t>
-      </w:r>
-      <w:r>
-        <w:t xml:space="preserve">your data. Then answer the following:</w:t>
-      </w:r>
     </w:p>
     <w:p>
       <w:pPr>
@@ -596,9 +512,45 @@
       </w:pPr>
       <w:r>
         <w:rPr>
-          <w:b/>
-        </w:rPr>
-        <w:t xml:space="preserve">Based on the data, describe a few characteristics about the first observation.</w:t>
+          <w:i/>
+        </w:rPr>
+        <w:t xml:space="preserve">Observations</w:t>
+      </w:r>
+      <w:r>
+        <w:t xml:space="preserve"> </w:t>
+      </w:r>
+      <w:r>
+        <w:t xml:space="preserve">are the</w:t>
+      </w:r>
+      <w:r>
+        <w:t xml:space="preserve"> </w:t>
+      </w:r>
+      <w:r>
+        <w:rPr>
+          <w:i/>
+        </w:rPr>
+        <w:t xml:space="preserve">who</w:t>
+      </w:r>
+      <w:r>
+        <w:t xml:space="preserve"> </w:t>
+      </w:r>
+      <w:r>
+        <w:t xml:space="preserve">or</w:t>
+      </w:r>
+      <w:r>
+        <w:t xml:space="preserve"> </w:t>
+      </w:r>
+      <w:r>
+        <w:rPr>
+          <w:i/>
+        </w:rPr>
+        <w:t xml:space="preserve">what</w:t>
+      </w:r>
+      <w:r>
+        <w:t xml:space="preserve"> </w:t>
+      </w:r>
+      <w:r>
+        <w:t xml:space="preserve">we are collecting data from/about.</w:t>
       </w:r>
     </w:p>
     <w:p>
@@ -611,6 +563,81 @@
       </w:pPr>
       <w:r>
         <w:rPr>
+          <w:i/>
+        </w:rPr>
+        <w:t xml:space="preserve">Variables</w:t>
+      </w:r>
+      <w:r>
+        <w:t xml:space="preserve"> </w:t>
+      </w:r>
+      <w:r>
+        <w:t xml:space="preserve">are the measurements or characteristics about our</w:t>
+      </w:r>
+      <w:r>
+        <w:t xml:space="preserve"> </w:t>
+      </w:r>
+      <w:r>
+        <w:rPr>
+          <w:i/>
+        </w:rPr>
+        <w:t xml:space="preserve">observations</w:t>
+      </w:r>
+      <w:r>
+        <w:t xml:space="preserve">.</w:t>
+      </w:r>
+    </w:p>
+    <w:p>
+      <w:pPr>
+        <w:pStyle w:val="Compact"/>
+        <w:numPr>
+          <w:numId w:val="1008"/>
+          <w:ilvl w:val="0"/>
+        </w:numPr>
+      </w:pPr>
+      <w:r>
+        <w:t xml:space="preserve">If need be, re-type the command you used to</w:t>
+      </w:r>
+      <w:r>
+        <w:t xml:space="preserve"> </w:t>
+      </w:r>
+      <w:r>
+        <w:rPr>
+          <w:rStyle w:val="VerbatimChar"/>
+        </w:rPr>
+        <w:t xml:space="preserve">View</w:t>
+      </w:r>
+      <w:r>
+        <w:t xml:space="preserve"> </w:t>
+      </w:r>
+      <w:r>
+        <w:t xml:space="preserve">your data. Then answer the following:</w:t>
+      </w:r>
+    </w:p>
+    <w:p>
+      <w:pPr>
+        <w:pStyle w:val="Compact"/>
+        <w:numPr>
+          <w:numId w:val="1011"/>
+          <w:ilvl w:val="1"/>
+        </w:numPr>
+      </w:pPr>
+      <w:r>
+        <w:rPr>
+          <w:b/>
+        </w:rPr>
+        <w:t xml:space="preserve">Based on the data, describe a few characteristics about the first observation.</w:t>
+      </w:r>
+    </w:p>
+    <w:p>
+      <w:pPr>
+        <w:pStyle w:val="Compact"/>
+        <w:numPr>
+          <w:numId w:val="1011"/>
+          <w:ilvl w:val="1"/>
+        </w:numPr>
+      </w:pPr>
+      <w:r>
+        <w:rPr>
           <w:b/>
         </w:rPr>
         <w:t xml:space="preserve">What does the first column tell us about our observations?</w:t>
@@ -620,7 +647,7 @@
       <w:pPr>
         <w:pStyle w:val="Compact"/>
         <w:numPr>
-          <w:numId w:val="1007"/>
+          <w:numId w:val="1008"/>
           <w:ilvl w:val="0"/>
         </w:numPr>
       </w:pPr>
@@ -632,7 +659,7 @@
       <w:pPr>
         <w:pStyle w:val="Compact"/>
         <w:numPr>
-          <w:numId w:val="1007"/>
+          <w:numId w:val="1008"/>
           <w:ilvl w:val="0"/>
         </w:numPr>
       </w:pPr>
@@ -654,7 +681,7 @@
       <w:pPr>
         <w:pStyle w:val="Compact"/>
         <w:numPr>
-          <w:numId w:val="1011"/>
+          <w:numId w:val="1012"/>
           <w:ilvl w:val="0"/>
         </w:numPr>
       </w:pPr>
@@ -666,7 +693,7 @@
       <w:pPr>
         <w:pStyle w:val="Compact"/>
         <w:numPr>
-          <w:numId w:val="1011"/>
+          <w:numId w:val="1012"/>
           <w:ilvl w:val="0"/>
         </w:numPr>
       </w:pPr>
@@ -687,7 +714,7 @@
       <w:pPr>
         <w:pStyle w:val="Compact"/>
         <w:numPr>
-          <w:numId w:val="1011"/>
+          <w:numId w:val="1012"/>
           <w:ilvl w:val="0"/>
         </w:numPr>
       </w:pPr>
@@ -741,12 +768,79 @@
       <w:pPr>
         <w:pStyle w:val="Compact"/>
         <w:numPr>
+          <w:numId w:val="1013"/>
+          <w:ilvl w:val="1"/>
+        </w:numPr>
+      </w:pPr>
+      <w:r>
+        <w:t xml:space="preserve">This pane contains a list of everything that’s currently available for R to use.</w:t>
+      </w:r>
+    </w:p>
+    <w:p>
+      <w:pPr>
+        <w:pStyle w:val="Compact"/>
+        <w:numPr>
+          <w:numId w:val="1013"/>
+          <w:ilvl w:val="1"/>
+        </w:numPr>
+      </w:pPr>
+      <w:r>
+        <w:t xml:space="preserve">Notice that R knows we have our</w:t>
+      </w:r>
+      <w:r>
+        <w:t xml:space="preserve"> </w:t>
+      </w:r>
+      <w:r>
+        <w:rPr>
+          <w:rStyle w:val="VerbatimChar"/>
+        </w:rPr>
+        <w:t xml:space="preserve">cdc</w:t>
+      </w:r>
+      <w:r>
+        <w:t xml:space="preserve"> </w:t>
+      </w:r>
+      <w:r>
+        <w:t xml:space="preserve">data loaded.</w:t>
+      </w:r>
+    </w:p>
+    <w:p>
+      <w:pPr>
+        <w:pStyle w:val="Compact"/>
+        <w:numPr>
           <w:numId w:val="1012"/>
-          <w:ilvl w:val="1"/>
-        </w:numPr>
-      </w:pPr>
-      <w:r>
-        <w:t xml:space="preserve">This pane contains a list of everything that’s currently available for R to use.</w:t>
+          <w:ilvl w:val="0"/>
+        </w:numPr>
+      </w:pPr>
+      <w:r>
+        <w:rPr>
+          <w:b/>
+        </w:rPr>
+        <w:t xml:space="preserve">How many students are in our</w:t>
+      </w:r>
+      <w:r>
+        <w:rPr>
+          <w:b/>
+        </w:rPr>
+        <w:t xml:space="preserve"> </w:t>
+      </w:r>
+      <w:r>
+        <w:rPr>
+          <w:rStyle w:val="VerbatimChar"/>
+          <w:b/>
+        </w:rPr>
+        <w:t xml:space="preserve">cdc</w:t>
+      </w:r>
+      <w:r>
+        <w:rPr>
+          <w:b/>
+        </w:rPr>
+        <w:t xml:space="preserve"> </w:t>
+      </w:r>
+      <w:r>
+        <w:rPr>
+          <w:b/>
+        </w:rPr>
+        <w:t xml:space="preserve">data set?</w:t>
       </w:r>
     </w:p>
     <w:p>
@@ -754,33 +848,6 @@
         <w:pStyle w:val="Compact"/>
         <w:numPr>
           <w:numId w:val="1012"/>
-          <w:ilvl w:val="1"/>
-        </w:numPr>
-      </w:pPr>
-      <w:r>
-        <w:t xml:space="preserve">Notice that R knows we have our</w:t>
-      </w:r>
-      <w:r>
-        <w:t xml:space="preserve"> </w:t>
-      </w:r>
-      <w:r>
-        <w:rPr>
-          <w:rStyle w:val="VerbatimChar"/>
-        </w:rPr>
-        <w:t xml:space="preserve">cdc</w:t>
-      </w:r>
-      <w:r>
-        <w:t xml:space="preserve"> </w:t>
-      </w:r>
-      <w:r>
-        <w:t xml:space="preserve">data loaded.</w:t>
-      </w:r>
-    </w:p>
-    <w:p>
-      <w:pPr>
-        <w:pStyle w:val="Compact"/>
-        <w:numPr>
-          <w:numId w:val="1011"/>
           <w:ilvl w:val="0"/>
         </w:numPr>
       </w:pPr>
@@ -788,46 +855,6 @@
         <w:rPr>
           <w:b/>
         </w:rPr>
-        <w:t xml:space="preserve">How many students are in our</w:t>
-      </w:r>
-      <w:r>
-        <w:rPr>
-          <w:b/>
-        </w:rPr>
-        <w:t xml:space="preserve"> </w:t>
-      </w:r>
-      <w:r>
-        <w:rPr>
-          <w:rStyle w:val="VerbatimChar"/>
-          <w:b/>
-        </w:rPr>
-        <w:t xml:space="preserve">cdc</w:t>
-      </w:r>
-      <w:r>
-        <w:rPr>
-          <w:b/>
-        </w:rPr>
-        <w:t xml:space="preserve"> </w:t>
-      </w:r>
-      <w:r>
-        <w:rPr>
-          <w:b/>
-        </w:rPr>
-        <w:t xml:space="preserve">data set?</w:t>
-      </w:r>
-    </w:p>
-    <w:p>
-      <w:pPr>
-        <w:pStyle w:val="Compact"/>
-        <w:numPr>
-          <w:numId w:val="1011"/>
-          <w:ilvl w:val="0"/>
-        </w:numPr>
-      </w:pPr>
-      <w:r>
-        <w:rPr>
-          <w:b/>
-        </w:rPr>
         <w:t xml:space="preserve">How many variables were measured for each student?</w:t>
       </w:r>
     </w:p>
@@ -908,46 +935,6 @@
         </w:rPr>
         <w:t xml:space="preserve">(cdc)</w:t>
       </w:r>
-    </w:p>
-    <w:p>
-      <w:pPr>
-        <w:pStyle w:val="Compact"/>
-        <w:numPr>
-          <w:numId w:val="1013"/>
-          <w:ilvl w:val="0"/>
-        </w:numPr>
-      </w:pPr>
-      <w:r>
-        <w:rPr>
-          <w:b/>
-        </w:rPr>
-        <w:t xml:space="preserve">Which of these functions tell us the number of observations in our data?</w:t>
-      </w:r>
-    </w:p>
-    <w:p>
-      <w:pPr>
-        <w:pStyle w:val="Compact"/>
-        <w:numPr>
-          <w:numId w:val="1013"/>
-          <w:ilvl w:val="0"/>
-        </w:numPr>
-      </w:pPr>
-      <w:r>
-        <w:rPr>
-          <w:b/>
-        </w:rPr>
-        <w:t xml:space="preserve">Which of these functions tell us the number of variables?</w:t>
-      </w:r>
-    </w:p>
-    <w:p>
-      <w:pPr>
-        <w:pStyle w:val="Heading2"/>
-      </w:pPr>
-      <w:bookmarkStart w:id="25" w:name="first-steps"/>
-      <w:r>
-        <w:t xml:space="preserve">First Steps</w:t>
-      </w:r>
-      <w:bookmarkEnd w:id="25"/>
     </w:p>
     <w:p>
       <w:pPr>
@@ -958,37 +945,10 @@
         </w:numPr>
       </w:pPr>
       <w:r>
-        <w:t xml:space="preserve">Typing commands into the console is your first step into the larger world of</w:t>
-      </w:r>
-      <w:r>
-        <w:t xml:space="preserve"> </w:t>
-      </w:r>
-      <w:r>
-        <w:rPr>
-          <w:i/>
-        </w:rPr>
-        <w:t xml:space="preserve">programming</w:t>
-      </w:r>
-      <w:r>
-        <w:t xml:space="preserve"> </w:t>
-      </w:r>
-      <w:r>
-        <w:t xml:space="preserve">or</w:t>
-      </w:r>
-      <w:r>
-        <w:t xml:space="preserve"> </w:t>
-      </w:r>
-      <w:r>
-        <w:rPr>
-          <w:i/>
-        </w:rPr>
-        <w:t xml:space="preserve">coding</w:t>
-      </w:r>
-      <w:r>
-        <w:t xml:space="preserve"> </w:t>
-      </w:r>
-      <w:r>
-        <w:t xml:space="preserve">(terms which are often used interchangeably).</w:t>
+        <w:rPr>
+          <w:b/>
+        </w:rPr>
+        <w:t xml:space="preserve">Which of these functions tell us the number of observations in our data?</w:t>
       </w:r>
     </w:p>
     <w:p>
@@ -1000,6 +960,73 @@
         </w:numPr>
       </w:pPr>
       <w:r>
+        <w:rPr>
+          <w:b/>
+        </w:rPr>
+        <w:t xml:space="preserve">Which of these functions tell us the number of variables?</w:t>
+      </w:r>
+    </w:p>
+    <w:p>
+      <w:pPr>
+        <w:pStyle w:val="Heading2"/>
+      </w:pPr>
+      <w:bookmarkStart w:id="25" w:name="first-steps"/>
+      <w:r>
+        <w:t xml:space="preserve">First Steps</w:t>
+      </w:r>
+      <w:bookmarkEnd w:id="25"/>
+    </w:p>
+    <w:p>
+      <w:pPr>
+        <w:pStyle w:val="Compact"/>
+        <w:numPr>
+          <w:numId w:val="1015"/>
+          <w:ilvl w:val="0"/>
+        </w:numPr>
+      </w:pPr>
+      <w:r>
+        <w:t xml:space="preserve">Typing commands into the console is your first step into the larger world of</w:t>
+      </w:r>
+      <w:r>
+        <w:t xml:space="preserve"> </w:t>
+      </w:r>
+      <w:r>
+        <w:rPr>
+          <w:i/>
+        </w:rPr>
+        <w:t xml:space="preserve">programming</w:t>
+      </w:r>
+      <w:r>
+        <w:t xml:space="preserve"> </w:t>
+      </w:r>
+      <w:r>
+        <w:t xml:space="preserve">or</w:t>
+      </w:r>
+      <w:r>
+        <w:t xml:space="preserve"> </w:t>
+      </w:r>
+      <w:r>
+        <w:rPr>
+          <w:i/>
+        </w:rPr>
+        <w:t xml:space="preserve">coding</w:t>
+      </w:r>
+      <w:r>
+        <w:t xml:space="preserve"> </w:t>
+      </w:r>
+      <w:r>
+        <w:t xml:space="preserve">(terms which are often used interchangeably).</w:t>
+      </w:r>
+    </w:p>
+    <w:p>
+      <w:pPr>
+        <w:pStyle w:val="Compact"/>
+        <w:numPr>
+          <w:numId w:val="1015"/>
+          <w:ilvl w:val="0"/>
+        </w:numPr>
+      </w:pPr>
+      <w:r>
         <w:t xml:space="preserve">Coding is all about learning how to send instructions to your computer.</w:t>
       </w:r>
     </w:p>
@@ -1007,27 +1034,78 @@
       <w:pPr>
         <w:pStyle w:val="Compact"/>
         <w:numPr>
+          <w:numId w:val="1016"/>
+          <w:ilvl w:val="1"/>
+        </w:numPr>
+      </w:pPr>
+      <w:r>
+        <w:t xml:space="preserve">The way we</w:t>
+      </w:r>
+      <w:r>
+        <w:t xml:space="preserve"> </w:t>
+      </w:r>
+      <w:r>
+        <w:rPr>
+          <w:i/>
+        </w:rPr>
+        <w:t xml:space="preserve">speak</w:t>
+      </w:r>
+      <w:r>
+        <w:t xml:space="preserve"> </w:t>
+      </w:r>
+      <w:r>
+        <w:t xml:space="preserve">to the computer, using a coding language, is</w:t>
+      </w:r>
+      <w:r>
+        <w:t xml:space="preserve"> </w:t>
+      </w:r>
+      <w:r>
+        <w:rPr>
+          <w:i/>
+        </w:rPr>
+        <w:t xml:space="preserve">syntax</w:t>
+      </w:r>
+      <w:r>
+        <w:t xml:space="preserve">.</w:t>
+      </w:r>
+    </w:p>
+    <w:p>
+      <w:pPr>
+        <w:pStyle w:val="Compact"/>
+        <w:numPr>
           <w:numId w:val="1015"/>
-          <w:ilvl w:val="1"/>
-        </w:numPr>
-      </w:pPr>
-      <w:r>
-        <w:t xml:space="preserve">The way we</w:t>
-      </w:r>
-      <w:r>
-        <w:t xml:space="preserve"> </w:t>
-      </w:r>
+          <w:ilvl w:val="0"/>
+        </w:numPr>
+      </w:pPr>
+      <w:r>
+        <w:rPr>
+          <w:rStyle w:val="VerbatimChar"/>
+        </w:rPr>
+        <w:t xml:space="preserve">R</w:t>
+      </w:r>
+      <w:r>
+        <w:t xml:space="preserve"> </w:t>
+      </w:r>
+      <w:r>
+        <w:t xml:space="preserve">is one of many coding languages. Each coding language is slightly different, and these differences are reflected in the syntax.</w:t>
+      </w:r>
+    </w:p>
+    <w:p>
+      <w:pPr>
+        <w:pStyle w:val="Compact"/>
+        <w:numPr>
+          <w:numId w:val="1015"/>
+          <w:ilvl w:val="0"/>
+        </w:numPr>
+      </w:pPr>
       <w:r>
         <w:rPr>
           <w:i/>
         </w:rPr>
-        <w:t xml:space="preserve">speak</w:t>
-      </w:r>
-      <w:r>
-        <w:t xml:space="preserve"> </w:t>
-      </w:r>
-      <w:r>
-        <w:t xml:space="preserve">to the computer, using a coding language, is</w:t>
+        <w:t xml:space="preserve">Capitalization</w:t>
+      </w:r>
+      <w:r>
+        <w:t xml:space="preserve">,</w:t>
       </w:r>
       <w:r>
         <w:t xml:space="preserve"> </w:t>
@@ -1036,192 +1114,141 @@
         <w:rPr>
           <w:i/>
         </w:rPr>
-        <w:t xml:space="preserve">syntax</w:t>
-      </w:r>
-      <w:r>
-        <w:t xml:space="preserve">.</w:t>
-      </w:r>
-    </w:p>
-    <w:p>
-      <w:pPr>
-        <w:pStyle w:val="Compact"/>
-        <w:numPr>
-          <w:numId w:val="1014"/>
+        <w:t xml:space="preserve">spelling</w:t>
+      </w:r>
+      <w:r>
+        <w:t xml:space="preserve"> </w:t>
+      </w:r>
+      <w:r>
+        <w:t xml:space="preserve">and</w:t>
+      </w:r>
+      <w:r>
+        <w:t xml:space="preserve"> </w:t>
+      </w:r>
+      <w:r>
+        <w:rPr>
+          <w:i/>
+        </w:rPr>
+        <w:t xml:space="preserve">punctuation</w:t>
+      </w:r>
+      <w:r>
+        <w:t xml:space="preserve"> </w:t>
+      </w:r>
+      <w:r>
+        <w:t xml:space="preserve">are REALLY important.</w:t>
+      </w:r>
+    </w:p>
+    <w:p>
+      <w:pPr>
+        <w:pStyle w:val="Heading2"/>
+      </w:pPr>
+      <w:bookmarkStart w:id="26" w:name="syntax-matters"/>
+      <w:r>
+        <w:t xml:space="preserve">Syntax matters</w:t>
+      </w:r>
+      <w:bookmarkEnd w:id="26"/>
+    </w:p>
+    <w:p>
+      <w:pPr>
+        <w:pStyle w:val="Compact"/>
+        <w:numPr>
+          <w:numId w:val="1017"/>
           <w:ilvl w:val="0"/>
         </w:numPr>
       </w:pPr>
       <w:r>
         <w:rPr>
-          <w:rStyle w:val="VerbatimChar"/>
-        </w:rPr>
-        <w:t xml:space="preserve">R</w:t>
-      </w:r>
-      <w:r>
-        <w:t xml:space="preserve"> </w:t>
-      </w:r>
-      <w:r>
-        <w:t xml:space="preserve">is one of many coding languages. Each coding language is slightly different, and these differences are reflected in the syntax.</w:t>
-      </w:r>
-    </w:p>
-    <w:p>
-      <w:pPr>
-        <w:pStyle w:val="Compact"/>
-        <w:numPr>
-          <w:numId w:val="1014"/>
-          <w:ilvl w:val="0"/>
-        </w:numPr>
+          <w:b/>
+        </w:rPr>
+        <w:t xml:space="preserve">Run the following commands and write down what happens after each. Which does R understand?</w:t>
+      </w:r>
+    </w:p>
+    <w:p>
+      <w:pPr>
+        <w:pStyle w:val="SourceCode"/>
+      </w:pPr>
+      <w:r>
+        <w:rPr>
+          <w:rStyle w:val="KeywordTok"/>
+        </w:rPr>
+        <w:t xml:space="preserve">Names</w:t>
+      </w:r>
+      <w:r>
+        <w:rPr>
+          <w:rStyle w:val="NormalTok"/>
+        </w:rPr>
+        <w:t xml:space="preserve">(cdc)</w:t>
+      </w:r>
+    </w:p>
+    <w:p>
+      <w:pPr>
+        <w:pStyle w:val="SourceCode"/>
+      </w:pPr>
+      <w:r>
+        <w:rPr>
+          <w:rStyle w:val="KeywordTok"/>
+        </w:rPr>
+        <w:t xml:space="preserve">NAMES</w:t>
+      </w:r>
+      <w:r>
+        <w:rPr>
+          <w:rStyle w:val="NormalTok"/>
+        </w:rPr>
+        <w:t xml:space="preserve">(cdc)</w:t>
+      </w:r>
+    </w:p>
+    <w:p>
+      <w:pPr>
+        <w:pStyle w:val="SourceCode"/>
+      </w:pPr>
+      <w:r>
+        <w:rPr>
+          <w:rStyle w:val="KeywordTok"/>
+        </w:rPr>
+        <w:t xml:space="preserve">names</w:t>
+      </w:r>
+      <w:r>
+        <w:rPr>
+          <w:rStyle w:val="NormalTok"/>
+        </w:rPr>
+        <w:t xml:space="preserve">(cdc)</w:t>
+      </w:r>
+    </w:p>
+    <w:p>
+      <w:pPr>
+        <w:pStyle w:val="SourceCode"/>
+      </w:pPr>
+      <w:r>
+        <w:rPr>
+          <w:rStyle w:val="KeywordTok"/>
+        </w:rPr>
+        <w:t xml:space="preserve">names</w:t>
+      </w:r>
+      <w:r>
+        <w:rPr>
+          <w:rStyle w:val="NormalTok"/>
+        </w:rPr>
+        <w:t xml:space="preserve">(CDC)</w:t>
+      </w:r>
+    </w:p>
+    <w:p>
+      <w:pPr>
+        <w:pStyle w:val="Heading2"/>
+      </w:pPr>
+      <w:bookmarkStart w:id="27" w:name="rs-most-important-syntax"/>
+      <w:r>
+        <w:t xml:space="preserve">R’s most important syntax</w:t>
+      </w:r>
+      <w:bookmarkEnd w:id="27"/>
+    </w:p>
+    <w:p>
+      <w:pPr>
+        <w:pStyle w:val="Compact"/>
       </w:pPr>
       <w:r>
         <w:rPr>
           <w:i/>
         </w:rPr>
-        <w:t xml:space="preserve">Capitalization</w:t>
-      </w:r>
-      <w:r>
-        <w:t xml:space="preserve">,</w:t>
-      </w:r>
-      <w:r>
-        <w:t xml:space="preserve"> </w:t>
-      </w:r>
-      <w:r>
-        <w:rPr>
-          <w:i/>
-        </w:rPr>
-        <w:t xml:space="preserve">spelling</w:t>
-      </w:r>
-      <w:r>
-        <w:t xml:space="preserve"> </w:t>
-      </w:r>
-      <w:r>
-        <w:t xml:space="preserve">and</w:t>
-      </w:r>
-      <w:r>
-        <w:t xml:space="preserve"> </w:t>
-      </w:r>
-      <w:r>
-        <w:rPr>
-          <w:i/>
-        </w:rPr>
-        <w:t xml:space="preserve">punctuation</w:t>
-      </w:r>
-      <w:r>
-        <w:t xml:space="preserve"> </w:t>
-      </w:r>
-      <w:r>
-        <w:t xml:space="preserve">are REALLY important.</w:t>
-      </w:r>
-    </w:p>
-    <w:p>
-      <w:pPr>
-        <w:pStyle w:val="Heading2"/>
-      </w:pPr>
-      <w:bookmarkStart w:id="26" w:name="syntax-matters"/>
-      <w:r>
-        <w:t xml:space="preserve">Syntax matters</w:t>
-      </w:r>
-      <w:bookmarkEnd w:id="26"/>
-    </w:p>
-    <w:p>
-      <w:pPr>
-        <w:pStyle w:val="Compact"/>
-        <w:numPr>
-          <w:numId w:val="1016"/>
-          <w:ilvl w:val="0"/>
-        </w:numPr>
-      </w:pPr>
-      <w:r>
-        <w:rPr>
-          <w:b/>
-        </w:rPr>
-        <w:t xml:space="preserve">Run the following commands and write down what happens after each. Which does R understand?</w:t>
-      </w:r>
-    </w:p>
-    <w:p>
-      <w:pPr>
-        <w:pStyle w:val="SourceCode"/>
-      </w:pPr>
-      <w:r>
-        <w:rPr>
-          <w:rStyle w:val="KeywordTok"/>
-        </w:rPr>
-        <w:t xml:space="preserve">Names</w:t>
-      </w:r>
-      <w:r>
-        <w:rPr>
-          <w:rStyle w:val="NormalTok"/>
-        </w:rPr>
-        <w:t xml:space="preserve">(cdc)</w:t>
-      </w:r>
-    </w:p>
-    <w:p>
-      <w:pPr>
-        <w:pStyle w:val="SourceCode"/>
-      </w:pPr>
-      <w:r>
-        <w:rPr>
-          <w:rStyle w:val="KeywordTok"/>
-        </w:rPr>
-        <w:t xml:space="preserve">NAMES</w:t>
-      </w:r>
-      <w:r>
-        <w:rPr>
-          <w:rStyle w:val="NormalTok"/>
-        </w:rPr>
-        <w:t xml:space="preserve">(cdc)</w:t>
-      </w:r>
-    </w:p>
-    <w:p>
-      <w:pPr>
-        <w:pStyle w:val="SourceCode"/>
-      </w:pPr>
-      <w:r>
-        <w:rPr>
-          <w:rStyle w:val="KeywordTok"/>
-        </w:rPr>
-        <w:t xml:space="preserve">names</w:t>
-      </w:r>
-      <w:r>
-        <w:rPr>
-          <w:rStyle w:val="NormalTok"/>
-        </w:rPr>
-        <w:t xml:space="preserve">(cdc)</w:t>
-      </w:r>
-    </w:p>
-    <w:p>
-      <w:pPr>
-        <w:pStyle w:val="SourceCode"/>
-      </w:pPr>
-      <w:r>
-        <w:rPr>
-          <w:rStyle w:val="KeywordTok"/>
-        </w:rPr>
-        <w:t xml:space="preserve">names</w:t>
-      </w:r>
-      <w:r>
-        <w:rPr>
-          <w:rStyle w:val="NormalTok"/>
-        </w:rPr>
-        <w:t xml:space="preserve">(CDC)</w:t>
-      </w:r>
-    </w:p>
-    <w:p>
-      <w:pPr>
-        <w:pStyle w:val="Heading2"/>
-      </w:pPr>
-      <w:bookmarkStart w:id="27" w:name="rs-most-important-syntax"/>
-      <w:r>
-        <w:t xml:space="preserve">R’s most important syntax</w:t>
-      </w:r>
-      <w:bookmarkEnd w:id="27"/>
-    </w:p>
-    <w:p>
-      <w:pPr>
-        <w:pStyle w:val="Compact"/>
-      </w:pPr>
-      <w:r>
-        <w:rPr>
-          <w:i/>
-        </w:rPr>
         <w:t xml:space="preserve">function</w:t>
       </w:r>
       <w:r>
@@ -1235,7 +1262,7 @@
       <w:pPr>
         <w:pStyle w:val="Compact"/>
         <w:numPr>
-          <w:numId w:val="1017"/>
+          <w:numId w:val="1018"/>
           <w:ilvl w:val="0"/>
         </w:numPr>
       </w:pPr>
@@ -1298,7 +1325,7 @@
               <a:graphicData uri="http://schemas.openxmlformats.org/drawingml/2006/picture">
                 <pic:pic>
                   <pic:nvPicPr>
-                    <pic:cNvPr descr="lab1aRev_files/figure-docx/unnamed-chunk-13-1.png" id="0" name="Picture"/>
+                    <pic:cNvPr descr="lab1a_files/figure-docx/unnamed-chunk-13-1.png" id="0" name="Picture"/>
                     <pic:cNvPicPr>
                       <a:picLocks noChangeArrowheads="1" noChangeAspect="1"/>
                     </pic:cNvPicPr>
@@ -1335,40 +1362,40 @@
       <w:pPr>
         <w:pStyle w:val="Compact"/>
         <w:numPr>
-          <w:numId w:val="1018"/>
-          <w:ilvl w:val="0"/>
-        </w:numPr>
-      </w:pPr>
-      <w:r>
-        <w:t xml:space="preserve">Most of the commands you will be using follow the syntax below:</w:t>
-      </w:r>
-    </w:p>
-    <w:p>
-      <w:pPr>
-        <w:pStyle w:val="Compact"/>
-      </w:pPr>
-      <w:r>
-        <w:rPr>
-          <w:i/>
-        </w:rPr>
-        <w:t xml:space="preserve">function</w:t>
-      </w:r>
-      <w:r>
-        <w:t xml:space="preserve"> </w:t>
-      </w:r>
-      <w:r>
-        <w:t xml:space="preserve">(y~x, data = ____ )</w:t>
-      </w:r>
-    </w:p>
-    <w:p>
-      <w:pPr>
-        <w:pStyle w:val="Compact"/>
-        <w:numPr>
           <w:numId w:val="1019"/>
           <w:ilvl w:val="0"/>
         </w:numPr>
       </w:pPr>
       <w:r>
+        <w:t xml:space="preserve">Most of the commands you will be using follow the syntax below:</w:t>
+      </w:r>
+    </w:p>
+    <w:p>
+      <w:pPr>
+        <w:pStyle w:val="Compact"/>
+      </w:pPr>
+      <w:r>
+        <w:rPr>
+          <w:i/>
+        </w:rPr>
+        <w:t xml:space="preserve">function</w:t>
+      </w:r>
+      <w:r>
+        <w:t xml:space="preserve"> </w:t>
+      </w:r>
+      <w:r>
+        <w:t xml:space="preserve">(y~x, data = ____ )</w:t>
+      </w:r>
+    </w:p>
+    <w:p>
+      <w:pPr>
+        <w:pStyle w:val="Compact"/>
+        <w:numPr>
+          <w:numId w:val="1020"/>
+          <w:ilvl w:val="0"/>
+        </w:numPr>
+      </w:pPr>
+      <w:r>
         <w:t xml:space="preserve">To create graphs or plots you need to provide</w:t>
       </w:r>
       <w:r>
@@ -1391,157 +1418,166 @@
       <w:pPr>
         <w:pStyle w:val="Compact"/>
         <w:numPr>
+          <w:numId w:val="1021"/>
+          <w:ilvl w:val="1"/>
+        </w:numPr>
+      </w:pPr>
+      <w:r>
+        <w:t xml:space="preserve">The name of the R function, often the plot’s name, that tells the computer how to create your graph.</w:t>
+      </w:r>
+    </w:p>
+    <w:p>
+      <w:pPr>
+        <w:pStyle w:val="Compact"/>
+        <w:numPr>
+          <w:numId w:val="1021"/>
+          <w:ilvl w:val="1"/>
+        </w:numPr>
+      </w:pPr>
+      <w:r>
+        <w:t xml:space="preserve">The variable(s) containing the information we want the function to use.</w:t>
+      </w:r>
+    </w:p>
+    <w:p>
+      <w:pPr>
+        <w:pStyle w:val="Compact"/>
+        <w:numPr>
+          <w:numId w:val="1021"/>
+          <w:ilvl w:val="1"/>
+        </w:numPr>
+      </w:pPr>
+      <w:r>
+        <w:t xml:space="preserve">The data set containing the variables.</w:t>
+      </w:r>
+    </w:p>
+    <w:p>
+      <w:pPr>
+        <w:pStyle w:val="Compact"/>
+        <w:numPr>
           <w:numId w:val="1020"/>
+          <w:ilvl w:val="0"/>
+        </w:numPr>
+      </w:pPr>
+      <w:r>
+        <w:t xml:space="preserve">Later on, we’ll see we can use this syntax to do more than create graphs.</w:t>
+      </w:r>
+    </w:p>
+    <w:p>
+      <w:pPr>
+        <w:pStyle w:val="Heading2"/>
+      </w:pPr>
+      <w:bookmarkStart w:id="29" w:name="syntax-in-action"/>
+      <w:r>
+        <w:t xml:space="preserve">Syntax in action</w:t>
+      </w:r>
+      <w:bookmarkEnd w:id="29"/>
+    </w:p>
+    <w:p>
+      <w:pPr>
+        <w:pStyle w:val="Compact"/>
+      </w:pPr>
+      <w:r>
+        <w:rPr>
+          <w:i/>
+        </w:rPr>
+        <w:t xml:space="preserve">function</w:t>
+      </w:r>
+      <w:r>
+        <w:t xml:space="preserve"> </w:t>
+      </w:r>
+      <w:r>
+        <w:t xml:space="preserve">(y~x, data = ____ )</w:t>
+      </w:r>
+    </w:p>
+    <w:p>
+      <w:pPr>
+        <w:numPr>
+          <w:numId w:val="1022"/>
+          <w:ilvl w:val="0"/>
+        </w:numPr>
+      </w:pPr>
+      <w:r>
+        <w:t xml:space="preserve">Search through the different panes. Find and then click on the</w:t>
+      </w:r>
+      <w:r>
+        <w:t xml:space="preserve"> </w:t>
+      </w:r>
+      <w:r>
+        <w:rPr>
+          <w:i/>
+        </w:rPr>
+        <w:t xml:space="preserve">Plots</w:t>
+      </w:r>
+      <w:r>
+        <w:t xml:space="preserve"> </w:t>
+      </w:r>
+      <w:r>
+        <w:t xml:space="preserve">tab.</w:t>
+      </w:r>
+    </w:p>
+    <w:p>
+      <w:pPr>
+        <w:pStyle w:val="Compact"/>
+        <w:numPr>
+          <w:numId w:val="1023"/>
           <w:ilvl w:val="1"/>
         </w:numPr>
       </w:pPr>
       <w:r>
-        <w:t xml:space="preserve">The name of the R function, often the plot’s name, that tells the computer how to create your graph.</w:t>
-      </w:r>
-    </w:p>
-    <w:p>
-      <w:pPr>
-        <w:pStyle w:val="Compact"/>
-        <w:numPr>
-          <w:numId w:val="1020"/>
-          <w:ilvl w:val="1"/>
-        </w:numPr>
-      </w:pPr>
-      <w:r>
-        <w:t xml:space="preserve">The variable(s) containing the information we want the function to use.</w:t>
-      </w:r>
-    </w:p>
-    <w:p>
-      <w:pPr>
-        <w:pStyle w:val="Compact"/>
-        <w:numPr>
-          <w:numId w:val="1020"/>
-          <w:ilvl w:val="1"/>
-        </w:numPr>
-      </w:pPr>
-      <w:r>
-        <w:t xml:space="preserve">The data set containing the variables.</w:t>
-      </w:r>
-    </w:p>
-    <w:p>
-      <w:pPr>
-        <w:pStyle w:val="Compact"/>
-        <w:numPr>
-          <w:numId w:val="1019"/>
+        <w:t xml:space="preserve">To get back to the slides, find and then click on the</w:t>
+      </w:r>
+      <w:r>
+        <w:t xml:space="preserve"> </w:t>
+      </w:r>
+      <w:r>
+        <w:rPr>
+          <w:i/>
+        </w:rPr>
+        <w:t xml:space="preserve">Viewer</w:t>
+      </w:r>
+      <w:r>
+        <w:t xml:space="preserve"> </w:t>
+      </w:r>
+      <w:r>
+        <w:t xml:space="preserve">tab.</w:t>
+      </w:r>
+    </w:p>
+    <w:p>
+      <w:pPr>
+        <w:numPr>
+          <w:numId w:val="1022"/>
           <w:ilvl w:val="0"/>
         </w:numPr>
       </w:pPr>
       <w:r>
-        <w:t xml:space="preserve">Later on, we’ll see we can use this syntax to do more than create graphs.</w:t>
-      </w:r>
-    </w:p>
-    <w:p>
-      <w:pPr>
-        <w:pStyle w:val="Heading2"/>
-      </w:pPr>
-      <w:bookmarkStart w:id="29" w:name="syntax-in-action"/>
-      <w:r>
-        <w:t xml:space="preserve">Syntax in action</w:t>
-      </w:r>
-      <w:bookmarkEnd w:id="29"/>
-    </w:p>
-    <w:p>
-      <w:pPr>
-        <w:pStyle w:val="Compact"/>
-      </w:pPr>
+        <w:rPr>
+          <w:b/>
+        </w:rPr>
+        <w:t xml:space="preserve">Which one of these plots would be useful for answering the question:</w:t>
+      </w:r>
+      <w:r>
+        <w:rPr>
+          <w:b/>
+        </w:rPr>
+        <w:t xml:space="preserve"> </w:t>
+      </w:r>
       <w:r>
         <w:rPr>
           <w:i/>
-        </w:rPr>
-        <w:t xml:space="preserve">function</w:t>
-      </w:r>
-      <w:r>
-        <w:t xml:space="preserve"> </w:t>
-      </w:r>
-      <w:r>
-        <w:t xml:space="preserve">(y~x, data = ____ )</w:t>
-      </w:r>
-    </w:p>
-    <w:p>
-      <w:pPr>
-        <w:pStyle w:val="Compact"/>
-        <w:numPr>
-          <w:numId w:val="1021"/>
+          <w:b/>
+        </w:rPr>
+        <w:t xml:space="preserve">Is it unusual for students in the CDC dataset to be taller than 1.8 meters?</w:t>
+      </w:r>
+    </w:p>
+    <w:p>
+      <w:pPr>
+        <w:numPr>
+          <w:numId w:val="1022"/>
           <w:ilvl w:val="0"/>
         </w:numPr>
       </w:pPr>
       <w:r>
-        <w:t xml:space="preserve">Search through the different panes. Find and then click on the</w:t>
-      </w:r>
-      <w:r>
-        <w:t xml:space="preserve"> </w:t>
-      </w:r>
-      <w:r>
-        <w:rPr>
-          <w:i/>
-        </w:rPr>
-        <w:t xml:space="preserve">Plots</w:t>
-      </w:r>
-      <w:r>
-        <w:t xml:space="preserve"> </w:t>
-      </w:r>
-      <w:r>
-        <w:t xml:space="preserve">tab.</w:t>
-      </w:r>
-    </w:p>
-    <w:p>
-      <w:pPr>
-        <w:pStyle w:val="Compact"/>
-        <w:numPr>
-          <w:numId w:val="1022"/>
-          <w:ilvl w:val="1"/>
-        </w:numPr>
-      </w:pPr>
-      <w:r>
-        <w:t xml:space="preserve">To get back to the slides, find and then click on the</w:t>
-      </w:r>
-      <w:r>
-        <w:t xml:space="preserve"> </w:t>
-      </w:r>
-      <w:r>
-        <w:rPr>
-          <w:i/>
-        </w:rPr>
-        <w:t xml:space="preserve">Viewer</w:t>
-      </w:r>
-      <w:r>
-        <w:t xml:space="preserve"> </w:t>
-      </w:r>
-      <w:r>
-        <w:t xml:space="preserve">tab.</w:t>
-      </w:r>
-    </w:p>
-    <w:p>
-      <w:pPr>
-        <w:pStyle w:val="Compact"/>
-        <w:numPr>
-          <w:numId w:val="1021"/>
-          <w:ilvl w:val="0"/>
-        </w:numPr>
-      </w:pPr>
-      <w:r>
-        <w:rPr>
-          <w:b/>
-        </w:rPr>
-        <w:t xml:space="preserve">Which one of these plots would be useful for answering the question:</w:t>
-      </w:r>
-      <w:r>
-        <w:rPr>
-          <w:b/>
-        </w:rPr>
-        <w:t xml:space="preserve"> </w:t>
-      </w:r>
-      <w:r>
-        <w:rPr>
-          <w:i/>
-          <w:b/>
-        </w:rPr>
-        <w:t xml:space="preserve">Is it unusual for students in the CDC dataset to be taller than 1.8 meters?</w:t>
+        <w:t xml:space="preserve">Run the three commands below then answer the question that follows.</w:t>
       </w:r>
     </w:p>
     <w:p>
@@ -1669,38 +1705,63 @@
     </w:p>
     <w:p>
       <w:pPr>
-        <w:pStyle w:val="Compact"/>
-        <w:numPr>
-          <w:numId w:val="1023"/>
-          <w:ilvl w:val="0"/>
-        </w:numPr>
-      </w:pPr>
-      <w:r>
-        <w:rPr>
-          <w:b/>
-        </w:rPr>
-        <w:t xml:space="preserve">Do you think it’s unusual for students in the data to be taller than 1.8 meters? Why or why not?</w:t>
-      </w:r>
-    </w:p>
-    <w:p>
-      <w:pPr>
-        <w:pStyle w:val="Heading2"/>
-      </w:pPr>
-      <w:bookmarkStart w:id="30" w:name="on-your-own"/>
-      <w:r>
-        <w:t xml:space="preserve">On your own:</w:t>
-      </w:r>
-      <w:bookmarkEnd w:id="30"/>
-    </w:p>
-    <w:p>
-      <w:pPr>
-        <w:pStyle w:val="Compact"/>
         <w:numPr>
           <w:numId w:val="1024"/>
           <w:ilvl w:val="0"/>
         </w:numPr>
       </w:pPr>
       <w:r>
+        <w:rPr>
+          <w:b/>
+        </w:rPr>
+        <w:t xml:space="preserve">Do you think it’s unusual for students in the data to be taller than 1.8 meters? Why or why not?</w:t>
+      </w:r>
+    </w:p>
+    <w:p>
+      <w:pPr>
+        <w:numPr>
+          <w:numId w:val="1024"/>
+          <w:ilvl w:val="0"/>
+        </w:numPr>
+      </w:pPr>
+      <w:r>
+        <w:t xml:space="preserve">Hint: Use the arrow keys on the</w:t>
+      </w:r>
+      <w:r>
+        <w:t xml:space="preserve"> </w:t>
+      </w:r>
+      <w:r>
+        <w:rPr>
+          <w:rStyle w:val="VerbatimChar"/>
+        </w:rPr>
+        <w:t xml:space="preserve">Plots</w:t>
+      </w:r>
+      <w:r>
+        <w:t xml:space="preserve"> </w:t>
+      </w:r>
+      <w:r>
+        <w:t xml:space="preserve">tab to toggle between the plots.</w:t>
+      </w:r>
+    </w:p>
+    <w:p>
+      <w:pPr>
+        <w:pStyle w:val="Heading2"/>
+      </w:pPr>
+      <w:bookmarkStart w:id="30" w:name="on-your-own"/>
+      <w:r>
+        <w:t xml:space="preserve">On your own:</w:t>
+      </w:r>
+      <w:bookmarkEnd w:id="30"/>
+    </w:p>
+    <w:p>
+      <w:pPr>
+        <w:pStyle w:val="Compact"/>
+        <w:numPr>
+          <w:numId w:val="1025"/>
+          <w:ilvl w:val="0"/>
+        </w:numPr>
+      </w:pPr>
+      <w:r>
         <w:t xml:space="preserve">After completing the lab, answer the following questions:</w:t>
       </w:r>
     </w:p>
@@ -1708,7 +1769,7 @@
       <w:pPr>
         <w:pStyle w:val="Compact"/>
         <w:numPr>
-          <w:numId w:val="1025"/>
+          <w:numId w:val="1026"/>
           <w:ilvl w:val="1"/>
         </w:numPr>
       </w:pPr>
@@ -1748,7 +1809,7 @@
       <w:pPr>
         <w:pStyle w:val="Compact"/>
         <w:numPr>
-          <w:numId w:val="1025"/>
+          <w:numId w:val="1026"/>
           <w:ilvl w:val="1"/>
         </w:numPr>
       </w:pPr>
@@ -1763,7 +1824,7 @@
       <w:pPr>
         <w:pStyle w:val="Compact"/>
         <w:numPr>
-          <w:numId w:val="1025"/>
+          <w:numId w:val="1026"/>
           <w:ilvl w:val="1"/>
         </w:numPr>
       </w:pPr>
@@ -1778,7 +1839,7 @@
       <w:pPr>
         <w:pStyle w:val="Compact"/>
         <w:numPr>
-          <w:numId w:val="1025"/>
+          <w:numId w:val="1026"/>
           <w:ilvl w:val="1"/>
         </w:numPr>
       </w:pPr>
@@ -1818,7 +1879,7 @@
       <w:pPr>
         <w:pStyle w:val="Compact"/>
         <w:numPr>
-          <w:numId w:val="1025"/>
+          <w:numId w:val="1026"/>
           <w:ilvl w:val="1"/>
         </w:numPr>
       </w:pPr>
@@ -2202,6 +2263,9 @@
     <w:abstractNumId w:val="991"/>
   </w:num>
   <w:num w:numId="1008">
+    <w:abstractNumId w:val="991"/>
+  </w:num>
+  <w:num w:numId="1009">
     <w:abstractNumId w:val="99411"/>
     <w:lvlOverride w:ilvl="0">
       <w:startOverride w:val="1"/>
@@ -2230,9 +2294,6 @@
     <w:lvlOverride w:ilvl="8">
       <w:startOverride w:val="1"/>
     </w:lvlOverride>
-  </w:num>
-  <w:num w:numId="1009">
-    <w:abstractNumId w:val="991"/>
   </w:num>
   <w:num w:numId="1010">
     <w:abstractNumId w:val="991"/>
@@ -2280,6 +2341,9 @@
     <w:abstractNumId w:val="991"/>
   </w:num>
   <w:num w:numId="1025">
+    <w:abstractNumId w:val="991"/>
+  </w:num>
+  <w:num w:numId="1026">
     <w:abstractNumId w:val="991"/>
   </w:num>
 </w:numbering>

</xml_diff>

<commit_message>
lab 1a and 1g
minor edits
</commit_message>
<xml_diff>
--- a/unit_1/lab1a/lab1a.docx
+++ b/unit_1/lab1a/lab1a.docx
@@ -1244,30 +1244,120 @@
     <w:p>
       <w:pPr>
         <w:pStyle w:val="Compact"/>
-      </w:pPr>
-      <w:r>
-        <w:rPr>
-          <w:i/>
-        </w:rPr>
-        <w:t xml:space="preserve">function</w:t>
-      </w:r>
-      <w:r>
-        <w:t xml:space="preserve"> </w:t>
-      </w:r>
-      <w:r>
-        <w:t xml:space="preserve">(y~x, data = ____ )</w:t>
-      </w:r>
-    </w:p>
-    <w:p>
-      <w:pPr>
-        <w:pStyle w:val="Compact"/>
         <w:numPr>
           <w:numId w:val="1018"/>
           <w:ilvl w:val="0"/>
         </w:numPr>
       </w:pPr>
       <w:r>
-        <w:t xml:space="preserve">Notice the command and its corresponding plot.</w:t>
+        <w:t xml:space="preserve">Most of the commands you will be using follow the syntax below:</w:t>
+      </w:r>
+    </w:p>
+    <w:p>
+      <w:pPr>
+        <w:pStyle w:val="Compact"/>
+      </w:pPr>
+      <w:r>
+        <w:rPr>
+          <w:i/>
+        </w:rPr>
+        <w:t xml:space="preserve">function</w:t>
+      </w:r>
+      <w:r>
+        <w:t xml:space="preserve"> </w:t>
+      </w:r>
+      <w:r>
+        <w:t xml:space="preserve">(y~x, data = ____ )</w:t>
+      </w:r>
+    </w:p>
+    <w:p>
+      <w:pPr>
+        <w:pStyle w:val="Compact"/>
+        <w:numPr>
+          <w:numId w:val="1019"/>
+          <w:ilvl w:val="0"/>
+        </w:numPr>
+      </w:pPr>
+      <w:r>
+        <w:t xml:space="preserve">To create graphs or plots you need to provide</w:t>
+      </w:r>
+      <w:r>
+        <w:t xml:space="preserve"> </w:t>
+      </w:r>
+      <w:r>
+        <w:rPr>
+          <w:rStyle w:val="VerbatimChar"/>
+        </w:rPr>
+        <w:t xml:space="preserve">R</w:t>
+      </w:r>
+      <w:r>
+        <w:t xml:space="preserve"> </w:t>
+      </w:r>
+      <w:r>
+        <w:t xml:space="preserve">with the following:</w:t>
+      </w:r>
+    </w:p>
+    <w:p>
+      <w:pPr>
+        <w:pStyle w:val="Compact"/>
+        <w:numPr>
+          <w:numId w:val="1020"/>
+          <w:ilvl w:val="1"/>
+        </w:numPr>
+      </w:pPr>
+      <w:r>
+        <w:t xml:space="preserve">The name of the R function, often the plot’s name, that tells the computer how to create your graph.</w:t>
+      </w:r>
+    </w:p>
+    <w:p>
+      <w:pPr>
+        <w:pStyle w:val="Compact"/>
+        <w:numPr>
+          <w:numId w:val="1020"/>
+          <w:ilvl w:val="1"/>
+        </w:numPr>
+      </w:pPr>
+      <w:r>
+        <w:t xml:space="preserve">The variable(s) containing the information we want the function to use.</w:t>
+      </w:r>
+    </w:p>
+    <w:p>
+      <w:pPr>
+        <w:pStyle w:val="Compact"/>
+        <w:numPr>
+          <w:numId w:val="1020"/>
+          <w:ilvl w:val="1"/>
+        </w:numPr>
+      </w:pPr>
+      <w:r>
+        <w:t xml:space="preserve">The data set containing the variables.</w:t>
+      </w:r>
+    </w:p>
+    <w:p>
+      <w:pPr>
+        <w:pStyle w:val="Compact"/>
+        <w:numPr>
+          <w:numId w:val="1019"/>
+          <w:ilvl w:val="0"/>
+        </w:numPr>
+      </w:pPr>
+      <w:r>
+        <w:t xml:space="preserve">Notice that when we analyze a single variable the value for</w:t>
+      </w:r>
+      <w:r>
+        <w:t xml:space="preserve"> </w:t>
+      </w:r>
+      <w:r>
+        <w:rPr>
+          <w:i/>
+        </w:rPr>
+        <w:t xml:space="preserve">y</w:t>
+      </w:r>
+      <w:r>
+        <w:t xml:space="preserve"> </w:t>
+      </w:r>
+      <w:r>
+        <w:t xml:space="preserve">is left blank.</w:t>
       </w:r>
     </w:p>
     <w:p>
@@ -1362,99 +1452,7 @@
       <w:pPr>
         <w:pStyle w:val="Compact"/>
         <w:numPr>
-          <w:numId w:val="1019"/>
-          <w:ilvl w:val="0"/>
-        </w:numPr>
-      </w:pPr>
-      <w:r>
-        <w:t xml:space="preserve">Most of the commands you will be using follow the syntax below:</w:t>
-      </w:r>
-    </w:p>
-    <w:p>
-      <w:pPr>
-        <w:pStyle w:val="Compact"/>
-      </w:pPr>
-      <w:r>
-        <w:rPr>
-          <w:i/>
-        </w:rPr>
-        <w:t xml:space="preserve">function</w:t>
-      </w:r>
-      <w:r>
-        <w:t xml:space="preserve"> </w:t>
-      </w:r>
-      <w:r>
-        <w:t xml:space="preserve">(y~x, data = ____ )</w:t>
-      </w:r>
-    </w:p>
-    <w:p>
-      <w:pPr>
-        <w:pStyle w:val="Compact"/>
-        <w:numPr>
-          <w:numId w:val="1020"/>
-          <w:ilvl w:val="0"/>
-        </w:numPr>
-      </w:pPr>
-      <w:r>
-        <w:t xml:space="preserve">To create graphs or plots you need to provide</w:t>
-      </w:r>
-      <w:r>
-        <w:t xml:space="preserve"> </w:t>
-      </w:r>
-      <w:r>
-        <w:rPr>
-          <w:rStyle w:val="VerbatimChar"/>
-        </w:rPr>
-        <w:t xml:space="preserve">R</w:t>
-      </w:r>
-      <w:r>
-        <w:t xml:space="preserve"> </w:t>
-      </w:r>
-      <w:r>
-        <w:t xml:space="preserve">with the following:</w:t>
-      </w:r>
-    </w:p>
-    <w:p>
-      <w:pPr>
-        <w:pStyle w:val="Compact"/>
-        <w:numPr>
           <w:numId w:val="1021"/>
-          <w:ilvl w:val="1"/>
-        </w:numPr>
-      </w:pPr>
-      <w:r>
-        <w:t xml:space="preserve">The name of the R function, often the plot’s name, that tells the computer how to create your graph.</w:t>
-      </w:r>
-    </w:p>
-    <w:p>
-      <w:pPr>
-        <w:pStyle w:val="Compact"/>
-        <w:numPr>
-          <w:numId w:val="1021"/>
-          <w:ilvl w:val="1"/>
-        </w:numPr>
-      </w:pPr>
-      <w:r>
-        <w:t xml:space="preserve">The variable(s) containing the information we want the function to use.</w:t>
-      </w:r>
-    </w:p>
-    <w:p>
-      <w:pPr>
-        <w:pStyle w:val="Compact"/>
-        <w:numPr>
-          <w:numId w:val="1021"/>
-          <w:ilvl w:val="1"/>
-        </w:numPr>
-      </w:pPr>
-      <w:r>
-        <w:t xml:space="preserve">The data set containing the variables.</w:t>
-      </w:r>
-    </w:p>
-    <w:p>
-      <w:pPr>
-        <w:pStyle w:val="Compact"/>
-        <w:numPr>
-          <w:numId w:val="1020"/>
           <w:ilvl w:val="0"/>
         </w:numPr>
       </w:pPr>

</xml_diff>